<commit_message>
Thêm db và usecase
</commit_message>
<xml_diff>
--- a/BÀI TẬP THIẾT KẾ GIAO DIỆN.docx
+++ b/BÀI TẬP THIẾT KẾ GIAO DIỆN.docx
@@ -825,24 +825,7 @@
           <w:szCs w:val="32"/>
         </w:rPr>
       </w:pPr>
-      <w:r>
-        <w:rPr>
-          <w:b/>
-          <w:sz w:val="32"/>
-          <w:szCs w:val="32"/>
-        </w:rPr>
-        <w:lastRenderedPageBreak/>
-        <w:t>CƠ SỞ DỮ LIỆU</w:t>
-      </w:r>
-    </w:p>
-    <w:p>
-      <w:pPr>
-        <w:rPr>
-          <w:b/>
-          <w:sz w:val="32"/>
-          <w:szCs w:val="32"/>
-        </w:rPr>
-      </w:pPr>
+      <w:bookmarkStart w:id="0" w:name="_GoBack"/>
       <w:r>
         <w:rPr>
           <w:b/>
@@ -850,27 +833,28 @@
           <w:sz w:val="32"/>
           <w:szCs w:val="32"/>
         </w:rPr>
+        <w:lastRenderedPageBreak/>
         <w:drawing>
-          <wp:anchor distT="0" distB="0" distL="114300" distR="114300" simplePos="0" relativeHeight="251660288" behindDoc="1" locked="0" layoutInCell="1" allowOverlap="1" wp14:anchorId="132CF5EF">
+          <wp:anchor distT="0" distB="0" distL="114300" distR="114300" simplePos="0" relativeHeight="251667456" behindDoc="1" locked="0" layoutInCell="1" allowOverlap="1">
             <wp:simplePos x="0" y="0"/>
-            <wp:positionH relativeFrom="margin">
-              <wp:posOffset>-400050</wp:posOffset>
+            <wp:positionH relativeFrom="column">
+              <wp:posOffset>-295275</wp:posOffset>
             </wp:positionH>
             <wp:positionV relativeFrom="paragraph">
-              <wp:posOffset>525780</wp:posOffset>
+              <wp:posOffset>371475</wp:posOffset>
             </wp:positionV>
-            <wp:extent cx="6848475" cy="4591050"/>
-            <wp:effectExtent l="0" t="0" r="9525" b="0"/>
+            <wp:extent cx="6448426" cy="4957940"/>
+            <wp:effectExtent l="0" t="0" r="0" b="0"/>
             <wp:wrapTight wrapText="bothSides">
               <wp:wrapPolygon edited="0">
                 <wp:start x="0" y="0"/>
-                <wp:lineTo x="0" y="21510"/>
-                <wp:lineTo x="21570" y="21510"/>
-                <wp:lineTo x="21570" y="0"/>
+                <wp:lineTo x="0" y="21498"/>
+                <wp:lineTo x="21504" y="21498"/>
+                <wp:lineTo x="21504" y="0"/>
                 <wp:lineTo x="0" y="0"/>
               </wp:wrapPolygon>
             </wp:wrapTight>
-            <wp:docPr id="2" name="Picture 2"/>
+            <wp:docPr id="12" name="Picture 12"/>
             <wp:cNvGraphicFramePr>
               <a:graphicFrameLocks xmlns:a="http://schemas.openxmlformats.org/drawingml/2006/main" noChangeAspect="1"/>
             </wp:cNvGraphicFramePr>
@@ -878,8 +862,10 @@
               <a:graphicData uri="http://schemas.openxmlformats.org/drawingml/2006/picture">
                 <pic:pic xmlns:pic="http://schemas.openxmlformats.org/drawingml/2006/picture">
                   <pic:nvPicPr>
-                    <pic:cNvPr id="1" name=""/>
-                    <pic:cNvPicPr/>
+                    <pic:cNvPr id="0" name="Picture 5"/>
+                    <pic:cNvPicPr>
+                      <a:picLocks noChangeAspect="1" noChangeArrowheads="1"/>
+                    </pic:cNvPicPr>
                   </pic:nvPicPr>
                   <pic:blipFill>
                     <a:blip r:embed="rId6">
@@ -889,31 +875,48 @@
                         </a:ext>
                       </a:extLst>
                     </a:blip>
+                    <a:srcRect/>
                     <a:stretch>
                       <a:fillRect/>
                     </a:stretch>
                   </pic:blipFill>
-                  <pic:spPr>
+                  <pic:spPr bwMode="auto">
                     <a:xfrm>
                       <a:off x="0" y="0"/>
-                      <a:ext cx="6848475" cy="4591050"/>
+                      <a:ext cx="6448426" cy="4957940"/>
                     </a:xfrm>
                     <a:prstGeom prst="rect">
                       <a:avLst/>
                     </a:prstGeom>
+                    <a:noFill/>
+                    <a:ln>
+                      <a:noFill/>
+                    </a:ln>
                   </pic:spPr>
                 </pic:pic>
               </a:graphicData>
             </a:graphic>
-            <wp14:sizeRelH relativeFrom="margin">
-              <wp14:pctWidth>0</wp14:pctWidth>
-            </wp14:sizeRelH>
-            <wp14:sizeRelV relativeFrom="margin">
-              <wp14:pctHeight>0</wp14:pctHeight>
-            </wp14:sizeRelV>
           </wp:anchor>
         </w:drawing>
       </w:r>
+      <w:bookmarkEnd w:id="0"/>
+      <w:r>
+        <w:rPr>
+          <w:b/>
+          <w:sz w:val="32"/>
+          <w:szCs w:val="32"/>
+        </w:rPr>
+        <w:t>CƠ SỞ DỮ LIỆU</w:t>
+      </w:r>
+    </w:p>
+    <w:p>
+      <w:pPr>
+        <w:rPr>
+          <w:b/>
+          <w:sz w:val="32"/>
+          <w:szCs w:val="32"/>
+        </w:rPr>
+      </w:pPr>
     </w:p>
     <w:p>
       <w:pPr>
@@ -5903,8 +5906,6 @@
           <w:szCs w:val="24"/>
         </w:rPr>
       </w:pPr>
-      <w:bookmarkStart w:id="0" w:name="_GoBack"/>
-      <w:bookmarkEnd w:id="0"/>
     </w:p>
     <w:p>
       <w:pPr>

</xml_diff>